<commit_message>
Add NETMFCloud Lib Link
</commit_message>
<xml_diff>
--- a/Documents/IoTKit_SelfLearning01_Connect.docx
+++ b/Documents/IoTKit_SelfLearning01_Connect.docx
@@ -640,11 +640,29 @@
             <w:sz w:val="21"/>
             <w:szCs w:val="21"/>
           </w:rPr>
-          <w:t>17</w:t>
+          <w:t>1</w:t>
+        </w:r>
+        <w:del w:id="5" w:author="作成者">
+          <w:r>
+            <w:rPr>
+              <w:rFonts w:ascii="メイリオ" w:eastAsia="メイリオ" w:hAnsi="メイリオ" w:cs="Arial" w:hint="eastAsia"/>
+              <w:sz w:val="21"/>
+              <w:szCs w:val="21"/>
+            </w:rPr>
+            <w:delText>7</w:delText>
+          </w:r>
+        </w:del>
+        <w:r>
+          <w:rPr>
+            <w:rFonts w:ascii="メイリオ" w:eastAsia="メイリオ" w:hAnsi="メイリオ" w:cs="Arial" w:hint="eastAsia"/>
+            <w:sz w:val="21"/>
+            <w:szCs w:val="21"/>
+          </w:rPr>
+          <w:t>8</w:t>
         </w:r>
       </w:ins>
-      <w:bookmarkStart w:id="5" w:name="_GoBack"/>
-      <w:bookmarkEnd w:id="5"/>
+      <w:bookmarkStart w:id="6" w:name="_GoBack"/>
+      <w:bookmarkEnd w:id="6"/>
       <w:r>
         <w:rPr>
           <w:rFonts w:ascii="メイリオ" w:eastAsia="メイリオ" w:hAnsi="メイリオ" w:cs="Arial" w:hint="eastAsia"/>
@@ -697,7 +715,7 @@
         </w:rPr>
         <w:t xml:space="preserve">年 </w:t>
       </w:r>
-      <w:del w:id="6" w:author="作成者">
+      <w:del w:id="7" w:author="作成者">
         <w:r>
           <w:rPr>
             <w:rFonts w:ascii="メイリオ" w:eastAsia="メイリオ" w:hAnsi="メイリオ" w:cs="Arial" w:hint="eastAsia"/>
@@ -707,7 +725,7 @@
           <w:delText>2</w:delText>
         </w:r>
       </w:del>
-      <w:ins w:id="7" w:author="作成者">
+      <w:ins w:id="8" w:author="作成者">
         <w:r>
           <w:rPr>
             <w:rFonts w:ascii="メイリオ" w:eastAsia="メイリオ" w:hAnsi="メイリオ" w:cs="Arial" w:hint="eastAsia"/>
@@ -1398,7 +1416,7 @@
           <w:rFonts w:ascii="メイリオ" w:eastAsia="メイリオ" w:hAnsi="メイリオ" w:cs="Arial"/>
         </w:rPr>
       </w:pPr>
-      <w:bookmarkStart w:id="8" w:name="_Toc114396174"/>
+      <w:bookmarkStart w:id="9" w:name="_Toc114396174"/>
       <w:r>
         <w:rPr>
           <w:rFonts w:ascii="メイリオ" w:eastAsia="メイリオ" w:hAnsi="メイリオ" w:cs="Arial"/>
@@ -1406,7 +1424,7 @@
         <w:lastRenderedPageBreak/>
         <w:t>目次</w:t>
       </w:r>
-      <w:bookmarkEnd w:id="8"/>
+      <w:bookmarkEnd w:id="9"/>
     </w:p>
     <w:p>
       <w:pPr>
@@ -2663,8 +2681,8 @@
                 </w14:shadow>
               </w:rPr>
             </w:pPr>
-            <w:bookmarkStart w:id="9" w:name="_Toc405027754"/>
-            <w:bookmarkStart w:id="10" w:name="_Toc358904811"/>
+            <w:bookmarkStart w:id="10" w:name="_Toc405027754"/>
+            <w:bookmarkStart w:id="11" w:name="_Toc358904811"/>
             <w:r>
               <w:rPr>
                 <w:rFonts w:ascii="メイリオ" w:eastAsia="メイリオ" w:hAnsi="メイリオ" w:cs="Arial" w:hint="eastAsia"/>
@@ -2677,7 +2695,7 @@
               <w:lastRenderedPageBreak/>
               <w:t>はじめに</w:t>
             </w:r>
-            <w:bookmarkEnd w:id="9"/>
+            <w:bookmarkEnd w:id="10"/>
           </w:p>
         </w:tc>
       </w:tr>
@@ -2708,7 +2726,7 @@
         <w:pStyle w:val="2"/>
         <w:spacing w:after="120"/>
       </w:pPr>
-      <w:bookmarkStart w:id="11" w:name="_Toc405027755"/>
+      <w:bookmarkStart w:id="12" w:name="_Toc405027755"/>
       <w:r>
         <w:rPr>
           <w:rFonts w:cs="ＭＳ 明朝" w:hint="eastAsia"/>
@@ -2718,7 +2736,7 @@
         <w:lastRenderedPageBreak/>
         <w:t>はじめに</w:t>
       </w:r>
-      <w:bookmarkEnd w:id="11"/>
+      <w:bookmarkEnd w:id="12"/>
     </w:p>
     <w:p>
       <w:pPr>
@@ -3025,8 +3043,8 @@
         <w:pStyle w:val="2"/>
         <w:spacing w:after="120"/>
       </w:pPr>
-      <w:bookmarkStart w:id="12" w:name="_Toc405027756"/>
-      <w:bookmarkEnd w:id="10"/>
+      <w:bookmarkStart w:id="13" w:name="_Toc405027756"/>
+      <w:bookmarkEnd w:id="11"/>
       <w:r>
         <w:rPr>
           <w:rFonts w:cs="ＭＳ 明朝" w:hint="eastAsia"/>
@@ -3036,7 +3054,7 @@
         <w:lastRenderedPageBreak/>
         <w:t>学習内容</w:t>
       </w:r>
-      <w:bookmarkEnd w:id="12"/>
+      <w:bookmarkEnd w:id="13"/>
     </w:p>
     <w:p>
       <w:pPr>
@@ -3437,7 +3455,7 @@
                 </w14:shadow>
               </w:rPr>
             </w:pPr>
-            <w:bookmarkStart w:id="13" w:name="_Toc405027757"/>
+            <w:bookmarkStart w:id="14" w:name="_Toc405027757"/>
             <w:r>
               <w:rPr>
                 <w:rFonts w:ascii="メイリオ" w:eastAsia="メイリオ" w:hAnsi="メイリオ" w:cs="Arial" w:hint="eastAsia"/>
@@ -3450,7 +3468,7 @@
               <w:lastRenderedPageBreak/>
               <w:t>Web アプリを通じた接続</w:t>
             </w:r>
-            <w:bookmarkEnd w:id="13"/>
+            <w:bookmarkEnd w:id="14"/>
           </w:p>
         </w:tc>
       </w:tr>
@@ -3641,17 +3659,17 @@
         <w:pStyle w:val="2"/>
         <w:spacing w:after="120"/>
       </w:pPr>
-      <w:bookmarkStart w:id="14" w:name="_Toc381176764"/>
-      <w:bookmarkStart w:id="15" w:name="_Toc381176909"/>
-      <w:bookmarkStart w:id="16" w:name="_Toc381176954"/>
-      <w:bookmarkStart w:id="17" w:name="_Toc381177002"/>
-      <w:bookmarkStart w:id="18" w:name="_Toc381177047"/>
-      <w:bookmarkStart w:id="19" w:name="_Toc405027758"/>
-      <w:bookmarkEnd w:id="14"/>
+      <w:bookmarkStart w:id="15" w:name="_Toc381176764"/>
+      <w:bookmarkStart w:id="16" w:name="_Toc381176909"/>
+      <w:bookmarkStart w:id="17" w:name="_Toc381176954"/>
+      <w:bookmarkStart w:id="18" w:name="_Toc381177002"/>
+      <w:bookmarkStart w:id="19" w:name="_Toc381177047"/>
+      <w:bookmarkStart w:id="20" w:name="_Toc405027758"/>
       <w:bookmarkEnd w:id="15"/>
       <w:bookmarkEnd w:id="16"/>
       <w:bookmarkEnd w:id="17"/>
       <w:bookmarkEnd w:id="18"/>
+      <w:bookmarkEnd w:id="19"/>
       <w:r>
         <w:rPr>
           <w:rFonts w:hint="eastAsia"/>
@@ -3659,7 +3677,7 @@
         <w:lastRenderedPageBreak/>
         <w:t>ASP.NET による Web アプリ</w:t>
       </w:r>
-      <w:bookmarkEnd w:id="19"/>
+      <w:bookmarkEnd w:id="20"/>
     </w:p>
     <w:p>
       <w:pPr>
@@ -4769,7 +4787,7 @@
         <w:pStyle w:val="2"/>
         <w:spacing w:after="120"/>
       </w:pPr>
-      <w:bookmarkStart w:id="20" w:name="_Toc405027759"/>
+      <w:bookmarkStart w:id="21" w:name="_Toc405027759"/>
       <w:r>
         <w:rPr>
           <w:rFonts w:hint="eastAsia"/>
@@ -4777,7 +4795,7 @@
         <w:lastRenderedPageBreak/>
         <w:t>.NET Micro Framework Emulator による接続</w:t>
       </w:r>
-      <w:bookmarkEnd w:id="20"/>
+      <w:bookmarkEnd w:id="21"/>
     </w:p>
     <w:p>
       <w:pPr>
@@ -5416,7 +5434,7 @@
         </w:rPr>
         <w:t>"http://</w:t>
       </w:r>
-      <w:del w:id="21" w:author="作成者">
+      <w:del w:id="22" w:author="作成者">
         <w:r>
           <w:delText xml:space="preserve"> </w:delText>
         </w:r>
@@ -5442,7 +5460,7 @@
         </w:rPr>
         <w:t>azurewebsites.net/api/</w:t>
       </w:r>
-      <w:ins w:id="22" w:author="作成者">
+      <w:ins w:id="23" w:author="作成者">
         <w:r>
           <w:rPr>
             <w:rFonts w:ascii="ＭＳ ゴシック" w:eastAsia="ＭＳ ゴシック" w:hAnsi="ＭＳ ゴシック" w:hint="eastAsia"/>
@@ -7526,7 +7544,7 @@
         <w:pStyle w:val="2"/>
         <w:spacing w:after="120"/>
       </w:pPr>
-      <w:bookmarkStart w:id="23" w:name="_Toc405027760"/>
+      <w:bookmarkStart w:id="24" w:name="_Toc405027760"/>
       <w:r>
         <w:rPr>
           <w:rFonts w:hint="eastAsia"/>
@@ -7534,7 +7552,7 @@
         <w:lastRenderedPageBreak/>
         <w:t>IoT Kit による接続</w:t>
       </w:r>
-      <w:bookmarkEnd w:id="23"/>
+      <w:bookmarkEnd w:id="24"/>
     </w:p>
     <w:p>
       <w:pPr>
@@ -7559,7 +7577,88 @@
         <w:rPr>
           <w:rFonts w:hint="eastAsia"/>
         </w:rPr>
-        <w:t>また、この実習では、NETMFCloudライブラリを使うので、xxxからライブラリをダウンロードし、どこかに展開しておいてください。</w:t>
+        <w:t>また、この実習では、NETMFCloudライブラリを使うので、</w:t>
+      </w:r>
+      <w:ins w:id="25" w:author="作成者">
+        <w:r>
+          <w:rPr>
+            <w:lang w:val="en"/>
+          </w:rPr>
+          <w:fldChar w:fldCharType="begin"/>
+        </w:r>
+        <w:r>
+          <w:rPr>
+            <w:lang w:val="en"/>
+          </w:rPr>
+          <w:instrText xml:space="preserve"> HYPERLINK "http://1drv.ms/1rG4JoF" </w:instrText>
+        </w:r>
+        <w:r>
+          <w:rPr>
+            <w:lang w:val="en"/>
+          </w:rPr>
+          <w:fldChar w:fldCharType="separate"/>
+        </w:r>
+        <w:r>
+          <w:rPr>
+            <w:rStyle w:val="ab"/>
+            <w:lang w:val="en"/>
+          </w:rPr>
+          <w:t>http://1drv</w:t>
+        </w:r>
+        <w:r>
+          <w:rPr>
+            <w:rStyle w:val="ab"/>
+            <w:lang w:val="en"/>
+          </w:rPr>
+          <w:t>.</w:t>
+        </w:r>
+        <w:r>
+          <w:rPr>
+            <w:rStyle w:val="ab"/>
+            <w:lang w:val="en"/>
+          </w:rPr>
+          <w:t>ms/1rG4JoF</w:t>
+        </w:r>
+        <w:r>
+          <w:rPr>
+            <w:lang w:val="en"/>
+          </w:rPr>
+          <w:fldChar w:fldCharType="end"/>
+        </w:r>
+      </w:ins>
+      <w:del w:id="26" w:author="作成者">
+        <w:r>
+          <w:rPr>
+            <w:rFonts w:hint="eastAsia"/>
+          </w:rPr>
+          <w:delText>xxx</w:delText>
+        </w:r>
+      </w:del>
+      <w:r>
+        <w:rPr>
+          <w:rFonts w:hint="eastAsia"/>
+        </w:rPr>
+        <w:t>からライブラリをダウンロード</w:t>
+      </w:r>
+      <w:ins w:id="27" w:author="作成者">
+        <w:r>
+          <w:rPr>
+            <w:rFonts w:hint="eastAsia"/>
+          </w:rPr>
+          <w:t>(暫定</w:t>
+        </w:r>
+        <w:r>
+          <w:rPr>
+            <w:rFonts w:hint="eastAsia"/>
+          </w:rPr>
+          <w:t>)</w:t>
+        </w:r>
+      </w:ins>
+      <w:r>
+        <w:rPr>
+          <w:rFonts w:hint="eastAsia"/>
+        </w:rPr>
+        <w:t>し、どこかに展開しておいてください。</w:t>
       </w:r>
     </w:p>
     <w:p>
@@ -9133,7 +9232,7 @@
                 </w14:shadow>
               </w:rPr>
             </w:pPr>
-            <w:bookmarkStart w:id="24" w:name="_Toc405027761"/>
+            <w:bookmarkStart w:id="28" w:name="_Toc405027761"/>
             <w:r>
               <w:rPr>
                 <w:rFonts w:ascii="メイリオ" w:eastAsia="メイリオ" w:hAnsi="メイリオ" w:cs="Arial" w:hint="eastAsia"/>
@@ -9146,7 +9245,7 @@
               <w:lastRenderedPageBreak/>
               <w:t>Event Hub を通じた接続</w:t>
             </w:r>
-            <w:bookmarkEnd w:id="24"/>
+            <w:bookmarkEnd w:id="28"/>
           </w:p>
         </w:tc>
       </w:tr>
@@ -9375,17 +9474,17 @@
         </w:pBdr>
         <w:spacing w:after="120"/>
       </w:pPr>
-      <w:bookmarkStart w:id="25" w:name="_Toc381176767"/>
-      <w:bookmarkStart w:id="26" w:name="_Toc381176912"/>
-      <w:bookmarkStart w:id="27" w:name="_Toc381176957"/>
-      <w:bookmarkStart w:id="28" w:name="_Toc381177005"/>
-      <w:bookmarkStart w:id="29" w:name="_Toc381177050"/>
-      <w:bookmarkStart w:id="30" w:name="_Toc405027762"/>
-      <w:bookmarkEnd w:id="25"/>
-      <w:bookmarkEnd w:id="26"/>
-      <w:bookmarkEnd w:id="27"/>
-      <w:bookmarkEnd w:id="28"/>
+      <w:bookmarkStart w:id="29" w:name="_Toc381176767"/>
+      <w:bookmarkStart w:id="30" w:name="_Toc381176912"/>
+      <w:bookmarkStart w:id="31" w:name="_Toc381176957"/>
+      <w:bookmarkStart w:id="32" w:name="_Toc381177005"/>
+      <w:bookmarkStart w:id="33" w:name="_Toc381177050"/>
+      <w:bookmarkStart w:id="34" w:name="_Toc405027762"/>
       <w:bookmarkEnd w:id="29"/>
+      <w:bookmarkEnd w:id="30"/>
+      <w:bookmarkEnd w:id="31"/>
+      <w:bookmarkEnd w:id="32"/>
+      <w:bookmarkEnd w:id="33"/>
       <w:r>
         <w:rPr>
           <w:rFonts w:hint="eastAsia"/>
@@ -9393,7 +9492,7 @@
         <w:lastRenderedPageBreak/>
         <w:t>Event Hub の作成</w:t>
       </w:r>
-      <w:bookmarkEnd w:id="30"/>
+      <w:bookmarkEnd w:id="34"/>
     </w:p>
     <w:p>
       <w:pPr>
@@ -9905,7 +10004,7 @@
         <w:pStyle w:val="2"/>
         <w:spacing w:after="120"/>
       </w:pPr>
-      <w:bookmarkStart w:id="31" w:name="_Toc405027763"/>
+      <w:bookmarkStart w:id="35" w:name="_Toc405027763"/>
       <w:r>
         <w:rPr>
           <w:rFonts w:hint="eastAsia"/>
@@ -9913,7 +10012,7 @@
         <w:lastRenderedPageBreak/>
         <w:t>IoT Kit を Event Hub につなぐ</w:t>
       </w:r>
-      <w:bookmarkEnd w:id="31"/>
+      <w:bookmarkEnd w:id="35"/>
     </w:p>
     <w:p>
       <w:pPr>
@@ -11722,7 +11821,7 @@
         <w:pStyle w:val="2"/>
         <w:spacing w:after="120"/>
       </w:pPr>
-      <w:bookmarkStart w:id="32" w:name="_Toc405027764"/>
+      <w:bookmarkStart w:id="36" w:name="_Toc405027764"/>
       <w:r>
         <w:rPr>
           <w:rFonts w:hint="eastAsia"/>
@@ -11730,7 +11829,7 @@
         <w:lastRenderedPageBreak/>
         <w:t>Event Hub の受信データ確認</w:t>
       </w:r>
-      <w:bookmarkEnd w:id="32"/>
+      <w:bookmarkEnd w:id="36"/>
     </w:p>
     <w:p>
       <w:pPr>
@@ -12141,7 +12240,7 @@
 <w:numbering xmlns:wpc="http://schemas.microsoft.com/office/word/2010/wordprocessingCanvas" xmlns:mc="http://schemas.openxmlformats.org/markup-compatibility/2006" xmlns:o="urn:schemas-microsoft-com:office:office" xmlns:r="http://schemas.openxmlformats.org/officeDocument/2006/relationships" xmlns:m="http://schemas.openxmlformats.org/officeDocument/2006/math" xmlns:v="urn:schemas-microsoft-com:vml" xmlns:wp14="http://schemas.microsoft.com/office/word/2010/wordprocessingDrawing" xmlns:wp="http://schemas.openxmlformats.org/drawingml/2006/wordprocessingDrawing" xmlns:w10="urn:schemas-microsoft-com:office:word" xmlns:w="http://schemas.openxmlformats.org/wordprocessingml/2006/main" xmlns:w14="http://schemas.microsoft.com/office/word/2010/wordml" xmlns:w15="http://schemas.microsoft.com/office/word/2012/wordml" xmlns:wpg="http://schemas.microsoft.com/office/word/2010/wordprocessingGroup" xmlns:wpi="http://schemas.microsoft.com/office/word/2010/wordprocessingInk" xmlns:wne="http://schemas.microsoft.com/office/word/2006/wordml" xmlns:wps="http://schemas.microsoft.com/office/word/2010/wordprocessingShape" mc:Ignorable="w14 w15 wp14">
   <w:numPicBullet w:numPicBulletId="0">
     <w:pict>
-      <v:shapetype id="_x0000_t75" coordsize="21600,21600" o:spt="75" o:preferrelative="t" path="m@4@5l@4@11@9@11@9@5xe" filled="f" stroked="f">
+      <v:shapetype w14:anchorId="6C2046C0" id="_x0000_t75" coordsize="21600,21600" o:spt="75" o:preferrelative="t" path="m@4@5l@4@11@9@11@9@5xe" filled="f" stroked="f">
         <v:stroke joinstyle="miter"/>
         <v:formulas>
           <v:f eqn="if lineDrawn pixelLineWidth 0"/>
@@ -12160,7 +12259,7 @@
         <v:path o:extrusionok="f" gradientshapeok="t" o:connecttype="rect"/>
         <o:lock v:ext="edit" aspectratio="t"/>
       </v:shapetype>
-      <v:shape id="_x0000_i1027" type="#_x0000_t75" style="width:11.45pt;height:11.45pt" o:bullet="t">
+      <v:shape id="_x0000_i1027" type="#_x0000_t75" style="width:11.5pt;height:11.5pt" o:bullet="t">
         <v:imagedata r:id="rId1" o:title="BD15057_"/>
       </v:shape>
     </w:pict>
@@ -23647,20 +23746,6 @@
 </file>
 
 <file path=customXml/item1.xml><?xml version="1.0" encoding="utf-8"?>
-<p:properties xmlns:p="http://schemas.microsoft.com/office/2006/metadata/properties" xmlns:xsi="http://www.w3.org/2001/XMLSchema-instance" xmlns:pc="http://schemas.microsoft.com/office/infopath/2007/PartnerControls">
-  <documentManagement>
-    <SharedWithUsers xmlns="337d9d00-64c5-40c2-b619-6b9014b9795b">
-      <UserInfo>
-        <DisplayName>Takaaki Umada</DisplayName>
-        <AccountId>31</AccountId>
-        <AccountType/>
-      </UserInfo>
-    </SharedWithUsers>
-  </documentManagement>
-</p:properties>
-</file>
-
-<file path=customXml/item2.xml><?xml version="1.0" encoding="utf-8"?>
 <ct:contentTypeSchema xmlns:ct="http://schemas.microsoft.com/office/2006/metadata/contentType" xmlns:ma="http://schemas.microsoft.com/office/2006/metadata/properties/metaAttributes" ct:_="" ma:_="" ma:contentTypeName="ドキュメント" ma:contentTypeID="0x010100E38A69EF18966B4B9A06C81B163D71DC" ma:contentTypeVersion="1" ma:contentTypeDescription="新しいドキュメントを作成します。" ma:contentTypeScope="" ma:versionID="759fe6db5945cac57b4698be3c41649c">
   <xsd:schema xmlns:xsd="http://www.w3.org/2001/XMLSchema" xmlns:xs="http://www.w3.org/2001/XMLSchema" xmlns:p="http://schemas.microsoft.com/office/2006/metadata/properties" xmlns:ns2="337d9d00-64c5-40c2-b619-6b9014b9795b" targetNamespace="http://schemas.microsoft.com/office/2006/metadata/properties" ma:root="true" ma:fieldsID="70be561798124aee34105dedf1e2d455" ns2:_="">
     <xsd:import namespace="337d9d00-64c5-40c2-b619-6b9014b9795b"/>
@@ -23800,6 +23885,20 @@
 </ct:contentTypeSchema>
 </file>
 
+<file path=customXml/item2.xml><?xml version="1.0" encoding="utf-8"?>
+<p:properties xmlns:p="http://schemas.microsoft.com/office/2006/metadata/properties" xmlns:xsi="http://www.w3.org/2001/XMLSchema-instance" xmlns:pc="http://schemas.microsoft.com/office/infopath/2007/PartnerControls">
+  <documentManagement>
+    <SharedWithUsers xmlns="337d9d00-64c5-40c2-b619-6b9014b9795b">
+      <UserInfo>
+        <DisplayName>Takaaki Umada</DisplayName>
+        <AccountId>31</AccountId>
+        <AccountType/>
+      </UserInfo>
+    </SharedWithUsers>
+  </documentManagement>
+</p:properties>
+</file>
+
 <file path=customXml/item3.xml><?xml version="1.0" encoding="utf-8"?>
 <?mso-contentType ?>
 <FormTemplates xmlns="http://schemas.microsoft.com/sharepoint/v3/contenttype/forms">
@@ -23814,16 +23913,6 @@
 </file>
 
 <file path=customXml/itemProps1.xml><?xml version="1.0" encoding="utf-8"?>
-<ds:datastoreItem xmlns:ds="http://schemas.openxmlformats.org/officeDocument/2006/customXml" ds:itemID="{21D94AAA-5C5E-4D2C-BB1F-7713446471A1}">
-  <ds:schemaRefs>
-    <ds:schemaRef ds:uri="http://schemas.microsoft.com/office/2006/metadata/properties"/>
-    <ds:schemaRef ds:uri="http://schemas.microsoft.com/office/infopath/2007/PartnerControls"/>
-    <ds:schemaRef ds:uri="337d9d00-64c5-40c2-b619-6b9014b9795b"/>
-  </ds:schemaRefs>
-</ds:datastoreItem>
-</file>
-
-<file path=customXml/itemProps2.xml><?xml version="1.0" encoding="utf-8"?>
 <ds:datastoreItem xmlns:ds="http://schemas.openxmlformats.org/officeDocument/2006/customXml" ds:itemID="{AA83D4AC-BA24-4890-B9F4-0BECB077D9C4}">
   <ds:schemaRefs>
     <ds:schemaRef ds:uri="http://schemas.microsoft.com/office/2006/metadata/contentType"/>
@@ -23841,6 +23930,16 @@
 </ds:datastoreItem>
 </file>
 
+<file path=customXml/itemProps2.xml><?xml version="1.0" encoding="utf-8"?>
+<ds:datastoreItem xmlns:ds="http://schemas.openxmlformats.org/officeDocument/2006/customXml" ds:itemID="{21D94AAA-5C5E-4D2C-BB1F-7713446471A1}">
+  <ds:schemaRefs>
+    <ds:schemaRef ds:uri="http://schemas.microsoft.com/office/2006/metadata/properties"/>
+    <ds:schemaRef ds:uri="http://schemas.microsoft.com/office/infopath/2007/PartnerControls"/>
+    <ds:schemaRef ds:uri="337d9d00-64c5-40c2-b619-6b9014b9795b"/>
+  </ds:schemaRefs>
+</ds:datastoreItem>
+</file>
+
 <file path=customXml/itemProps3.xml><?xml version="1.0" encoding="utf-8"?>
 <ds:datastoreItem xmlns:ds="http://schemas.openxmlformats.org/officeDocument/2006/customXml" ds:itemID="{90BB17A8-96C6-42A8-9ACA-80C580D687B9}">
   <ds:schemaRefs>
@@ -23850,7 +23949,7 @@
 </file>
 
 <file path=customXml/itemProps4.xml><?xml version="1.0" encoding="utf-8"?>
-<ds:datastoreItem xmlns:ds="http://schemas.openxmlformats.org/officeDocument/2006/customXml" ds:itemID="{F3F8D0F6-B6C0-45B6-BA93-D7097721CF47}">
+<ds:datastoreItem xmlns:ds="http://schemas.openxmlformats.org/officeDocument/2006/customXml" ds:itemID="{190CDA71-6F6E-4C33-B398-1EB5A3FA3FC5}">
   <ds:schemaRefs>
     <ds:schemaRef ds:uri="http://schemas.openxmlformats.org/officeDocument/2006/bibliography"/>
   </ds:schemaRefs>

</xml_diff>

<commit_message>
Fix Little bug and add TrainingChart
</commit_message>
<xml_diff>
--- a/Documents/IoTKit_SelfLearning01_Connect.docx
+++ b/Documents/IoTKit_SelfLearning01_Connect.docx
@@ -11,6 +11,8 @@
           <w:rFonts w:ascii="メイリオ" w:eastAsia="メイリオ" w:hAnsi="メイリオ" w:cs="Arial"/>
         </w:rPr>
       </w:pPr>
+      <w:bookmarkStart w:id="0" w:name="_GoBack"/>
+      <w:bookmarkEnd w:id="0"/>
       <w:r>
         <w:rPr>
           <w:rFonts w:ascii="メイリオ" w:eastAsia="メイリオ" w:hAnsi="メイリオ" w:cs="Arial"/>
@@ -291,8 +293,6 @@
           <w:rFonts w:ascii="メイリオ" w:eastAsia="メイリオ" w:hAnsi="メイリオ" w:cs="Arial"/>
         </w:rPr>
       </w:pPr>
-      <w:bookmarkStart w:id="0" w:name="_GoBack"/>
-      <w:bookmarkEnd w:id="0"/>
       <w:r>
         <w:rPr>
           <w:rFonts w:ascii="メイリオ" w:eastAsia="メイリオ" w:hAnsi="メイリオ" w:cs="Arial" w:hint="eastAsia"/>
@@ -446,7 +446,6 @@
           <w:rFonts w:ascii="メイリオ" w:eastAsia="メイリオ" w:hAnsi="メイリオ" w:cs="Arial"/>
           <w:noProof/>
         </w:rPr>
-        <w:lastRenderedPageBreak/>
         <mc:AlternateContent>
           <mc:Choice Requires="wps">
             <w:drawing>
@@ -1037,7 +1036,6 @@
           <w:rFonts w:ascii="メイリオ" w:eastAsia="メイリオ" w:hAnsi="メイリオ" w:cs="Arial"/>
           <w:noProof/>
         </w:rPr>
-        <w:lastRenderedPageBreak/>
         <mc:AlternateContent>
           <mc:Choice Requires="wps">
             <w:drawing>
@@ -3292,7 +3290,6 @@
         <w:rPr>
           <w:rFonts w:cs="Arial" w:hint="eastAsia"/>
         </w:rPr>
-        <w:lastRenderedPageBreak/>
         <w:t>実習</w:t>
       </w:r>
       <w:r>
@@ -3428,6 +3425,7 @@
                   </w14:srgbClr>
                 </w14:shadow>
               </w:rPr>
+              <w:lastRenderedPageBreak/>
               <w:t>Web アプリを通じた接続</w:t>
             </w:r>
             <w:bookmarkEnd w:id="10"/>
@@ -3456,7 +3454,6 @@
               <w:rPr>
                 <w:rFonts w:ascii="メイリオ" w:eastAsia="メイリオ" w:hAnsi="メイリオ" w:cs="Arial" w:hint="eastAsia"/>
               </w:rPr>
-              <w:lastRenderedPageBreak/>
               <w:t>このステップでは、Azure Web Sites 上にASP.NET で作成した Web Service と、組込み機器を接続する方法を実習します。</w:t>
             </w:r>
           </w:p>
@@ -3783,7 +3780,6 @@
         <w:rPr>
           <w:noProof/>
         </w:rPr>
-        <w:lastRenderedPageBreak/>
         <w:drawing>
           <wp:inline distT="0" distB="0" distL="0" distR="0" wp14:anchorId="5D0C1768" wp14:editId="512CCA47">
             <wp:extent cx="3304318" cy="2597121"/>
@@ -3870,6 +3866,7 @@
           <w:rFonts w:hint="eastAsia"/>
           <w:noProof/>
         </w:rPr>
+        <w:lastRenderedPageBreak/>
         <w:drawing>
           <wp:inline distT="0" distB="0" distL="0" distR="0" wp14:anchorId="44E1FC60" wp14:editId="6E36943F">
             <wp:extent cx="2706859" cy="2170364"/>
@@ -3923,14 +3920,7 @@
         <w:rPr>
           <w:rFonts w:hint="eastAsia"/>
         </w:rPr>
-        <w:t>表示されたダイアログで、（①）“サイト名”“、“サブスクリプション”、“リージョン”、“データベースサーバー”を設定します。サイト名は、全世界で唯一でなければならないので、右側に緑色のチェックマークが表示される名前を設定してください。Microsoft Azureのサブス</w:t>
-      </w:r>
-      <w:r>
-        <w:rPr>
-          <w:rFonts w:hint="eastAsia"/>
-        </w:rPr>
-        <w:lastRenderedPageBreak/>
-        <w:t>クリプション契約を複数持っている場合は、使用するサブスクリプションを適宜選択してください。“リージョン”は、このステップで作成するASP.NET Web アプリケーションが動く、データセンターの場所の選択です。折角なので、実習を行っている近くのリージョンを選択してください。“データベースサーバー”は“データベースなし”のままで構いません。設定が終わったら、（②）“OK”ボタンをクリックします。</w:t>
+        <w:t>表示されたダイアログで、（①）“サイト名”“、“サブスクリプション”、“リージョン”、“データベースサーバー”を設定します。サイト名は、全世界で唯一でなければならないので、右側に緑色のチェックマークが表示される名前を設定してください。Microsoft Azureのサブスクリプション契約を複数持っている場合は、使用するサブスクリプションを適宜選択してください。“リージョン”は、このステップで作成するASP.NET Web アプリケーションが動く、データセンターの場所の選択です。折角なので、実習を行っている近くのリージョンを選択してください。“データベースサーバー”は“データベースなし”のままで構いません。設定が終わったら、（②）“OK”ボタンをクリックします。</w:t>
       </w:r>
     </w:p>
     <w:p>
@@ -4104,7 +4094,6 @@
         <w:rPr>
           <w:rFonts w:hint="eastAsia"/>
         </w:rPr>
-        <w:lastRenderedPageBreak/>
         <w:t>デバイス接続用コントローラの作成</w:t>
       </w:r>
     </w:p>
@@ -4134,7 +4123,14 @@
         <w:rPr>
           <w:rFonts w:hint="eastAsia"/>
         </w:rPr>
-        <w:t>プロジェクトを開いた状態で、ソリューションエクスプローラー内の、”IoTCloud“プロジェクトの下の”Controllers“フォルダーを右クリックし、”追加“→”コントローラを追加“を選択します。</w:t>
+        <w:t>プロジェクトを開いた状態で、ソリューションエクスプローラー内の、”IoTCloud“プロジェクトの下の”Controllers“フォルダーを右クリックし、”追加“→”コントローラ</w:t>
+      </w:r>
+      <w:r>
+        <w:rPr>
+          <w:rFonts w:hint="eastAsia"/>
+        </w:rPr>
+        <w:lastRenderedPageBreak/>
+        <w:t>を追加“を選択します。</w:t>
       </w:r>
     </w:p>
     <w:p>
@@ -4334,7 +4330,6 @@
           <w:color w:val="000000"/>
           <w:highlight w:val="white"/>
         </w:rPr>
-        <w:lastRenderedPageBreak/>
         <w:t xml:space="preserve">        </w:t>
       </w:r>
       <w:r>
@@ -4617,6 +4612,7 @@
         <w:rPr>
           <w:rFonts w:hint="eastAsia"/>
         </w:rPr>
+        <w:lastRenderedPageBreak/>
         <w:t>ソリューションエクスプローラーで、“</w:t>
       </w:r>
       <w:r>
@@ -4701,7 +4697,6 @@
         <w:rPr>
           <w:rFonts w:hint="eastAsia"/>
         </w:rPr>
-        <w:lastRenderedPageBreak/>
         <w:t>）まず“設定”を選択し、（②）“構成”を“Debug”に変更します。そして、（③）“発行”をクリックします。</w:t>
       </w:r>
       <w:r>
@@ -4817,7 +4812,19 @@
         <w:rPr>
           <w:rFonts w:hint="eastAsia"/>
         </w:rPr>
-        <w:t>Visual Studio 2013を起動して、新規プロジェクトを作成します。プロジェクトテンプレートは、.NET Micro Framework の “Web Application” テンプレートを使用します。</w:t>
+        <w:t>Visual Studio 2013を起動して、新規プロジェクトを作成します。プロジェクトテンプレートは、.NET Micro Framework の “</w:t>
+      </w:r>
+      <w:r>
+        <w:rPr>
+          <w:rFonts w:hint="eastAsia"/>
+        </w:rPr>
+        <w:t xml:space="preserve">Windows </w:t>
+      </w:r>
+      <w:r>
+        <w:rPr>
+          <w:rFonts w:hint="eastAsia"/>
+        </w:rPr>
+        <w:t>Application” テンプレートを使用します。</w:t>
       </w:r>
     </w:p>
     <w:p>
@@ -5228,7 +5235,6 @@
           <w:szCs w:val="20"/>
           <w:highlight w:val="white"/>
         </w:rPr>
-        <w:lastRenderedPageBreak/>
         <w:t xml:space="preserve">    </w:t>
       </w:r>
       <w:r>
@@ -6068,6 +6074,7 @@
           <w:szCs w:val="20"/>
           <w:highlight w:val="white"/>
         </w:rPr>
+        <w:lastRenderedPageBreak/>
         <w:t xml:space="preserve">    }</w:t>
       </w:r>
     </w:p>
@@ -6203,7 +6210,6 @@
           <w:rFonts w:hint="eastAsia"/>
           <w:noProof/>
         </w:rPr>
-        <w:lastRenderedPageBreak/>
         <w:drawing>
           <wp:inline distT="0" distB="0" distL="0" distR="0" wp14:anchorId="638887D0" wp14:editId="7C2E86A1">
             <wp:extent cx="4237087" cy="585267"/>
@@ -6470,14 +6476,7 @@
         <w:rPr>
           <w:rFonts w:hint="eastAsia"/>
         </w:rPr>
-        <w:t>先程作成したコードのHttpWebRequestのCreate（）メソッドの引数のURLの部分は、</w:t>
-      </w:r>
-      <w:r>
-        <w:rPr>
-          <w:rFonts w:hint="eastAsia"/>
-        </w:rPr>
-        <w:lastRenderedPageBreak/>
-        <w:t>この一連のハンズオントレーニング向けのテスト用に用意した、Azure上で動作しているWeb サービスです。</w:t>
+        <w:t>先程作成したコードのHttpWebRequestのCreate（）メソッドの引数のURLの部分は、この一連のハンズオントレーニング向けのテスト用に用意した、Azure上で動作しているWeb サービスです。</w:t>
       </w:r>
     </w:p>
     <w:p>
@@ -6490,7 +6489,14 @@
         <w:rPr>
           <w:rFonts w:hint="eastAsia"/>
         </w:rPr>
-        <w:t>NETMFアプリのプロジェクト側のVisual Studioで、Program.csを開き、ブレークポイントを設定します。</w:t>
+        <w:t>NETMFアプリのプロジェクト側のVisual Studioで、Program.csを開き、ブレークポイントを設定し</w:t>
+      </w:r>
+      <w:r>
+        <w:rPr>
+          <w:rFonts w:hint="eastAsia"/>
+        </w:rPr>
+        <w:lastRenderedPageBreak/>
+        <w:t>ます。</w:t>
       </w:r>
     </w:p>
     <w:p>
@@ -6641,7 +6647,6 @@
           <w:rFonts w:hint="eastAsia"/>
           <w:noProof/>
         </w:rPr>
-        <w:lastRenderedPageBreak/>
         <w:drawing>
           <wp:inline distT="0" distB="0" distL="0" distR="0" wp14:anchorId="7595D450" wp14:editId="0FFEF0A2">
             <wp:extent cx="1737511" cy="2810500"/>
@@ -6724,6 +6729,7 @@
           <w:rFonts w:hint="eastAsia"/>
           <w:noProof/>
         </w:rPr>
+        <w:lastRenderedPageBreak/>
         <w:drawing>
           <wp:inline distT="0" distB="0" distL="0" distR="0" wp14:anchorId="437C5E6A" wp14:editId="293BF978">
             <wp:extent cx="2597121" cy="920576"/>
@@ -6809,7 +6815,6 @@
           <w:rFonts w:hint="eastAsia"/>
           <w:noProof/>
         </w:rPr>
-        <w:lastRenderedPageBreak/>
         <w:drawing>
           <wp:inline distT="0" distB="0" distL="0" distR="0" wp14:anchorId="42623C29" wp14:editId="4DAACB68">
             <wp:extent cx="2359356" cy="1280271"/>
@@ -7081,14 +7086,7 @@
         <w:rPr>
           <w:rFonts w:hint="eastAsia"/>
         </w:rPr>
-        <w:t>HttpWebRequestの</w:t>
-      </w:r>
-      <w:r>
-        <w:rPr>
-          <w:rFonts w:hint="eastAsia"/>
-        </w:rPr>
-        <w:lastRenderedPageBreak/>
-        <w:t>Createメソッドの引数の“http://...</w:t>
+        <w:t>HttpWebRequestのCreateメソッドの引数の“http://...</w:t>
       </w:r>
       <w:r>
         <w:t xml:space="preserve">” </w:t>
@@ -7167,7 +7165,14 @@
         <w:rPr>
           <w:rFonts w:hint="eastAsia"/>
         </w:rPr>
-        <w:t>の部分を、1.1で作成したWebサイト名に置き換えてください。このテキストではWebサイト名は、“IoTCloud4881”という名前でMicrosoft Azure上で作成されていたので、この文字列は、</w:t>
+        <w:t>の部分を、1.1で作成したWebサイト名に置き換えてください。このテキ</w:t>
+      </w:r>
+      <w:r>
+        <w:rPr>
+          <w:rFonts w:hint="eastAsia"/>
+        </w:rPr>
+        <w:lastRenderedPageBreak/>
+        <w:t>ストではWebサイト名は、“IoTCloud4881”という名前でMicrosoft Azure上で作成されていたので、この文字列は、</w:t>
       </w:r>
       <w:hyperlink r:id="rId42" w:history="1">
         <w:r>
@@ -7389,7 +7394,6 @@
           <w:rFonts w:hint="eastAsia"/>
           <w:noProof/>
         </w:rPr>
-        <w:lastRenderedPageBreak/>
         <w:drawing>
           <wp:inline distT="0" distB="0" distL="0" distR="0" wp14:anchorId="4F88E319" wp14:editId="517D0881">
             <wp:extent cx="1987468" cy="963251"/>
@@ -7781,7 +7785,6 @@
           <w:rFonts w:hint="eastAsia"/>
           <w:noProof/>
         </w:rPr>
-        <w:lastRenderedPageBreak/>
         <w:drawing>
           <wp:inline distT="0" distB="0" distL="0" distR="0" wp14:anchorId="7A91C655" wp14:editId="5B4AF41A">
             <wp:extent cx="2999492" cy="2572735"/>
@@ -7871,6 +7874,7 @@
           <w:rFonts w:hint="eastAsia"/>
           <w:noProof/>
         </w:rPr>
+        <w:lastRenderedPageBreak/>
         <w:drawing>
           <wp:inline distT="0" distB="0" distL="0" distR="0" wp14:anchorId="14C0109E" wp14:editId="40A2BA27">
             <wp:extent cx="1103472" cy="1408298"/>
@@ -7963,7 +7967,6 @@
           <w:rPr>
             <w:noProof/>
           </w:rPr>
-          <w:lastRenderedPageBreak/>
           <w:drawing>
             <wp:inline distT="0" distB="0" distL="0" distR="0" wp14:anchorId="75B000BB" wp14:editId="102D0064">
               <wp:extent cx="2664183" cy="1889924"/>
@@ -8354,7 +8357,6 @@
           <w:szCs w:val="20"/>
           <w:highlight w:val="white"/>
         </w:rPr>
-        <w:lastRenderedPageBreak/>
         <w:t>void</w:t>
       </w:r>
       <w:r>
@@ -8384,6 +8386,7 @@
         <w:rPr>
           <w:rFonts w:hint="eastAsia"/>
         </w:rPr>
+        <w:lastRenderedPageBreak/>
         <w:t>次に、ProgramStarted()メソッドに以下のコードを追加します。</w:t>
       </w:r>
     </w:p>
@@ -9243,7 +9246,6 @@
         <w:rPr>
           <w:rFonts w:hint="eastAsia"/>
         </w:rPr>
-        <w:lastRenderedPageBreak/>
         <w:t>接続テスト</w:t>
       </w:r>
     </w:p>
@@ -9378,7 +9380,6 @@
               <w:rPr>
                 <w:rFonts w:ascii="メイリオ" w:eastAsia="メイリオ" w:hAnsi="メイリオ" w:cs="Arial" w:hint="eastAsia"/>
               </w:rPr>
-              <w:lastRenderedPageBreak/>
               <w:t>この</w:t>
             </w:r>
             <w:r>
@@ -9776,7 +9777,6 @@
         <w:rPr>
           <w:rFonts w:hint="eastAsia"/>
         </w:rPr>
-        <w:lastRenderedPageBreak/>
         <w:t>以下のように（①）“新しいイベントハブの追加”の項目に入力します。</w:t>
       </w:r>
     </w:p>
@@ -9930,6 +9930,7 @@
         <w:rPr>
           <w:rFonts w:hint="eastAsia"/>
         </w:rPr>
+        <w:lastRenderedPageBreak/>
         <w:t>以下のように（②）”イベントハブの構成“の項目に入力します。</w:t>
       </w:r>
     </w:p>
@@ -10051,7 +10052,6 @@
           <w:rFonts w:hint="eastAsia"/>
           <w:noProof/>
         </w:rPr>
-        <w:lastRenderedPageBreak/>
         <w:drawing>
           <wp:inline distT="0" distB="0" distL="0" distR="0" wp14:anchorId="0F02A2AA" wp14:editId="3B3EFB1E">
             <wp:extent cx="4078577" cy="2408129"/>
@@ -10291,14 +10291,7 @@
         <w:rPr>
           <w:rFonts w:hint="eastAsia"/>
         </w:rPr>
-        <w:t xml:space="preserve"> .NET Liteのsrcフォルダーに入っている、Gadgeteerを.NET Micro Framework 4.2でアプリを開発する場合はAmqp.NetMF42 という名前のC#プロジェク</w:t>
-      </w:r>
-      <w:r>
-        <w:rPr>
-          <w:rFonts w:hint="eastAsia"/>
-        </w:rPr>
-        <w:lastRenderedPageBreak/>
-        <w:t>トファイルを、.NET Micro Framework 4.3の場合は、Amqp.NetMF43を、選択します。</w:t>
+        <w:t xml:space="preserve"> .NET Liteのsrcフォルダーに入っている、Gadgeteerを.NET Micro Framework 4.2でアプリを開発する場合はAmqp.NetMF42 という名前のC#プロジェクトファイルを、.NET Micro Framework 4.3の場合は、Amqp.NetMF43を、選択します。</w:t>
       </w:r>
       <w:r>
         <w:rPr>
@@ -10761,6 +10754,7 @@
           <w:szCs w:val="20"/>
           <w:highlight w:val="white"/>
         </w:rPr>
+        <w:lastRenderedPageBreak/>
         <w:t>SenderLink</w:t>
       </w:r>
       <w:r>
@@ -11361,7 +11355,6 @@
           <w:szCs w:val="20"/>
           <w:highlight w:val="white"/>
         </w:rPr>
-        <w:lastRenderedPageBreak/>
         <w:t xml:space="preserve">    message.ApplicationProperties = </w:t>
       </w:r>
       <w:r>
@@ -12088,7 +12081,6 @@
           <w:rFonts w:hint="eastAsia"/>
           <w:noProof/>
         </w:rPr>
-        <w:lastRenderedPageBreak/>
         <w:drawing>
           <wp:inline distT="0" distB="0" distL="0" distR="0" wp14:anchorId="6681E1EF" wp14:editId="1EC32FC6">
             <wp:extent cx="4133446" cy="2505673"/>
@@ -12156,6 +12148,7 @@
           <w:rFonts w:hint="eastAsia"/>
           <w:noProof/>
         </w:rPr>
+        <w:lastRenderedPageBreak/>
         <w:drawing>
           <wp:inline distT="0" distB="0" distL="0" distR="0" wp14:anchorId="7825E45E" wp14:editId="449D2547">
             <wp:extent cx="4822354" cy="3139712"/>
@@ -12223,7 +12216,6 @@
           <w:rFonts w:hint="eastAsia"/>
           <w:noProof/>
         </w:rPr>
-        <w:lastRenderedPageBreak/>
         <w:drawing>
           <wp:inline distT="0" distB="0" distL="0" distR="0" wp14:anchorId="035F9C49" wp14:editId="14ABE1A6">
             <wp:extent cx="4523624" cy="3145809"/>
@@ -12376,7 +12368,7 @@
         <v:path o:extrusionok="f" gradientshapeok="t" o:connecttype="rect"/>
         <o:lock v:ext="edit" aspectratio="t"/>
       </v:shapetype>
-      <v:shape id="_x0000_i1032" type="#_x0000_t75" style="width:11.45pt;height:11.45pt" o:bullet="t">
+      <v:shape id="_x0000_i1027" type="#_x0000_t75" style="width:11.45pt;height:11.45pt" o:bullet="t">
         <v:imagedata r:id="rId1" o:title="BD15057_"/>
       </v:shape>
     </w:pict>
@@ -24066,7 +24058,7 @@
 </file>
 
 <file path=customXml/itemProps4.xml><?xml version="1.0" encoding="utf-8"?>
-<ds:datastoreItem xmlns:ds="http://schemas.openxmlformats.org/officeDocument/2006/customXml" ds:itemID="{3C46AD46-FEAA-402C-94B9-6879D8D20E5A}">
+<ds:datastoreItem xmlns:ds="http://schemas.openxmlformats.org/officeDocument/2006/customXml" ds:itemID="{0AB1A453-CEF5-4F87-8785-2153D0066C1B}">
   <ds:schemaRefs>
     <ds:schemaRef ds:uri="http://schemas.openxmlformats.org/officeDocument/2006/bibliography"/>
   </ds:schemaRefs>

</xml_diff>

<commit_message>
Update with New and Tracking
</commit_message>
<xml_diff>
--- a/Documents/IoTKit_SelfLearning01_Connect.docx
+++ b/Documents/IoTKit_SelfLearning01_Connect.docx
@@ -585,7 +585,7 @@
           <w:sz w:val="21"/>
           <w:szCs w:val="21"/>
         </w:rPr>
-        <w:t>1</w:t>
+        <w:t>4</w:t>
       </w:r>
       <w:del w:id="1" w:author="作成者">
         <w:r>
@@ -607,11 +607,11 @@
       </w:r>
       <w:r>
         <w:rPr>
-          <w:rFonts w:ascii="メイリオ" w:eastAsia="メイリオ" w:hAnsi="メイリオ" w:cs="Arial" w:hint="eastAsia"/>
+          <w:rFonts w:ascii="メイリオ" w:eastAsia="メイリオ" w:hAnsi="メイリオ" w:cs="Arial"/>
           <w:sz w:val="21"/>
           <w:szCs w:val="21"/>
         </w:rPr>
-        <w:t>26</w:t>
+        <w:t>5</w:t>
       </w:r>
       <w:r>
         <w:rPr>
@@ -1381,7 +1381,7 @@
         </w:rPr>
         <w:fldChar w:fldCharType="separate"/>
       </w:r>
-      <w:hyperlink w:anchor="_Toc410060087" w:history="1">
+      <w:hyperlink w:anchor="_Toc416034243" w:history="1">
         <w:r>
           <w:rPr>
             <w:rStyle w:val="ab"/>
@@ -1429,7 +1429,7 @@
           <w:rPr>
             <w:webHidden/>
           </w:rPr>
-          <w:instrText xml:space="preserve"> PAGEREF _Toc410060087 \h </w:instrText>
+          <w:instrText xml:space="preserve"> PAGEREF _Toc416034243 \h </w:instrText>
         </w:r>
         <w:r>
           <w:rPr>
@@ -1471,7 +1471,7 @@
           <w:szCs w:val="22"/>
         </w:rPr>
       </w:pPr>
-      <w:hyperlink w:anchor="_Toc410060088" w:history="1">
+      <w:hyperlink w:anchor="_Toc416034244" w:history="1">
         <w:r>
           <w:rPr>
             <w:rStyle w:val="ab"/>
@@ -1516,7 +1516,7 @@
             <w:noProof/>
             <w:webHidden/>
           </w:rPr>
-          <w:instrText xml:space="preserve"> PAGEREF _Toc410060088 \h </w:instrText>
+          <w:instrText xml:space="preserve"> PAGEREF _Toc416034244 \h </w:instrText>
         </w:r>
         <w:r>
           <w:rPr>
@@ -1562,7 +1562,7 @@
           <w:szCs w:val="22"/>
         </w:rPr>
       </w:pPr>
-      <w:hyperlink w:anchor="_Toc410060089" w:history="1">
+      <w:hyperlink w:anchor="_Toc416034245" w:history="1">
         <w:r>
           <w:rPr>
             <w:rStyle w:val="ab"/>
@@ -1607,7 +1607,7 @@
             <w:noProof/>
             <w:webHidden/>
           </w:rPr>
-          <w:instrText xml:space="preserve"> PAGEREF _Toc410060089 \h </w:instrText>
+          <w:instrText xml:space="preserve"> PAGEREF _Toc416034245 \h </w:instrText>
         </w:r>
         <w:r>
           <w:rPr>
@@ -1647,7 +1647,7 @@
           <w:szCs w:val="22"/>
         </w:rPr>
       </w:pPr>
-      <w:hyperlink w:anchor="_Toc410060090" w:history="1">
+      <w:hyperlink w:anchor="_Toc416034246" w:history="1">
         <w:r>
           <w:rPr>
             <w:rStyle w:val="ab"/>
@@ -1706,7 +1706,7 @@
           <w:rPr>
             <w:webHidden/>
           </w:rPr>
-          <w:instrText xml:space="preserve"> PAGEREF _Toc410060090 \h </w:instrText>
+          <w:instrText xml:space="preserve"> PAGEREF _Toc416034246 \h </w:instrText>
         </w:r>
         <w:r>
           <w:rPr>
@@ -1748,7 +1748,7 @@
           <w:szCs w:val="22"/>
         </w:rPr>
       </w:pPr>
-      <w:hyperlink w:anchor="_Toc410060091" w:history="1">
+      <w:hyperlink w:anchor="_Toc416034247" w:history="1">
         <w:r>
           <w:rPr>
             <w:rStyle w:val="ab"/>
@@ -1814,7 +1814,7 @@
             <w:noProof/>
             <w:webHidden/>
           </w:rPr>
-          <w:instrText xml:space="preserve"> PAGEREF _Toc410060091 \h </w:instrText>
+          <w:instrText xml:space="preserve"> PAGEREF _Toc416034247 \h </w:instrText>
         </w:r>
         <w:r>
           <w:rPr>
@@ -1860,7 +1860,7 @@
           <w:szCs w:val="22"/>
         </w:rPr>
       </w:pPr>
-      <w:hyperlink w:anchor="_Toc410060092" w:history="1">
+      <w:hyperlink w:anchor="_Toc416034248" w:history="1">
         <w:r>
           <w:rPr>
             <w:rStyle w:val="ab"/>
@@ -1911,7 +1911,7 @@
             <w:noProof/>
             <w:webHidden/>
           </w:rPr>
-          <w:instrText xml:space="preserve"> PAGEREF _Toc410060092 \h </w:instrText>
+          <w:instrText xml:space="preserve"> PAGEREF _Toc416034248 \h </w:instrText>
         </w:r>
         <w:r>
           <w:rPr>
@@ -1957,7 +1957,7 @@
           <w:szCs w:val="22"/>
         </w:rPr>
       </w:pPr>
-      <w:hyperlink w:anchor="_Toc410060093" w:history="1">
+      <w:hyperlink w:anchor="_Toc416034249" w:history="1">
         <w:r>
           <w:rPr>
             <w:rStyle w:val="ab"/>
@@ -2008,7 +2008,7 @@
             <w:noProof/>
             <w:webHidden/>
           </w:rPr>
-          <w:instrText xml:space="preserve"> PAGEREF _Toc410060093 \h </w:instrText>
+          <w:instrText xml:space="preserve"> PAGEREF _Toc416034249 \h </w:instrText>
         </w:r>
         <w:r>
           <w:rPr>
@@ -2048,7 +2048,7 @@
           <w:szCs w:val="22"/>
         </w:rPr>
       </w:pPr>
-      <w:hyperlink w:anchor="_Toc410060094" w:history="1">
+      <w:hyperlink w:anchor="_Toc416034250" w:history="1">
         <w:r>
           <w:rPr>
             <w:rStyle w:val="ab"/>
@@ -2107,7 +2107,7 @@
           <w:rPr>
             <w:webHidden/>
           </w:rPr>
-          <w:instrText xml:space="preserve"> PAGEREF _Toc410060094 \h </w:instrText>
+          <w:instrText xml:space="preserve"> PAGEREF _Toc416034250 \h </w:instrText>
         </w:r>
         <w:r>
           <w:rPr>
@@ -2149,7 +2149,7 @@
           <w:szCs w:val="22"/>
         </w:rPr>
       </w:pPr>
-      <w:hyperlink w:anchor="_Toc410060095" w:history="1">
+      <w:hyperlink w:anchor="_Toc416034251" w:history="1">
         <w:r>
           <w:rPr>
             <w:rStyle w:val="ab"/>
@@ -2200,7 +2200,7 @@
             <w:noProof/>
             <w:webHidden/>
           </w:rPr>
-          <w:instrText xml:space="preserve"> PAGEREF _Toc410060095 \h </w:instrText>
+          <w:instrText xml:space="preserve"> PAGEREF _Toc416034251 \h </w:instrText>
         </w:r>
         <w:r>
           <w:rPr>
@@ -2246,7 +2246,7 @@
           <w:szCs w:val="22"/>
         </w:rPr>
       </w:pPr>
-      <w:hyperlink w:anchor="_Toc410060096" w:history="1">
+      <w:hyperlink w:anchor="_Toc416034252" w:history="1">
         <w:r>
           <w:rPr>
             <w:rStyle w:val="ab"/>
@@ -2312,7 +2312,7 @@
             <w:noProof/>
             <w:webHidden/>
           </w:rPr>
-          <w:instrText xml:space="preserve"> PAGEREF _Toc410060096 \h </w:instrText>
+          <w:instrText xml:space="preserve"> PAGEREF _Toc416034252 \h </w:instrText>
         </w:r>
         <w:r>
           <w:rPr>
@@ -2358,7 +2358,7 @@
           <w:szCs w:val="22"/>
         </w:rPr>
       </w:pPr>
-      <w:hyperlink w:anchor="_Toc410060097" w:history="1">
+      <w:hyperlink w:anchor="_Toc416034253" w:history="1">
         <w:r>
           <w:rPr>
             <w:rStyle w:val="ab"/>
@@ -2409,7 +2409,7 @@
             <w:noProof/>
             <w:webHidden/>
           </w:rPr>
-          <w:instrText xml:space="preserve"> PAGEREF _Toc410060097 \h </w:instrText>
+          <w:instrText xml:space="preserve"> PAGEREF _Toc416034253 \h </w:instrText>
         </w:r>
         <w:r>
           <w:rPr>
@@ -2522,7 +2522,7 @@
                 </w14:shadow>
               </w:rPr>
             </w:pPr>
-            <w:bookmarkStart w:id="5" w:name="_Toc410060087"/>
+            <w:bookmarkStart w:id="5" w:name="_Toc416034243"/>
             <w:bookmarkStart w:id="6" w:name="_Toc358904811"/>
             <w:r>
               <w:rPr>
@@ -2567,7 +2567,7 @@
         <w:pStyle w:val="2"/>
         <w:spacing w:after="120"/>
       </w:pPr>
-      <w:bookmarkStart w:id="7" w:name="_Toc410060088"/>
+      <w:bookmarkStart w:id="7" w:name="_Toc416034244"/>
       <w:r>
         <w:rPr>
           <w:rFonts w:cs="ＭＳ 明朝" w:hint="eastAsia"/>
@@ -2884,7 +2884,7 @@
         <w:pStyle w:val="2"/>
         <w:spacing w:after="120"/>
       </w:pPr>
-      <w:bookmarkStart w:id="8" w:name="_Toc410060089"/>
+      <w:bookmarkStart w:id="8" w:name="_Toc416034245"/>
       <w:bookmarkEnd w:id="6"/>
       <w:r>
         <w:rPr>
@@ -3296,7 +3296,7 @@
                 </w14:shadow>
               </w:rPr>
             </w:pPr>
-            <w:bookmarkStart w:id="9" w:name="_Toc410060090"/>
+            <w:bookmarkStart w:id="9" w:name="_Toc416034246"/>
             <w:r>
               <w:rPr>
                 <w:rFonts w:ascii="メイリオ" w:eastAsia="メイリオ" w:hAnsi="メイリオ" w:cs="Arial" w:hint="eastAsia"/>
@@ -3505,7 +3505,7 @@
       <w:bookmarkStart w:id="12" w:name="_Toc381176954"/>
       <w:bookmarkStart w:id="13" w:name="_Toc381177002"/>
       <w:bookmarkStart w:id="14" w:name="_Toc381177047"/>
-      <w:bookmarkStart w:id="15" w:name="_Toc410060091"/>
+      <w:bookmarkStart w:id="15" w:name="_Toc416034247"/>
       <w:bookmarkEnd w:id="10"/>
       <w:bookmarkEnd w:id="11"/>
       <w:bookmarkEnd w:id="12"/>
@@ -3814,6 +3814,19 @@
         <w:rPr>
           <w:rFonts w:hint="eastAsia"/>
         </w:rPr>
+        <w:t>※Microsoft Azure SDK 2.5.1から上のダイアログに、“App Service Plan”と“Resource Group”という2つの項目が追加されました。この項目ではそれぞれ、“Create New App Service Plan”と“Create New Resource Plan”を選択し、選択した後に表示される項目に適当な名前を入力するという作業を追加で行ってください。</w:t>
+      </w:r>
+    </w:p>
+    <w:p>
+      <w:pPr>
+        <w:pStyle w:val="305"/>
+        <w:spacing w:after="120"/>
+        <w:ind w:leftChars="0" w:left="420"/>
+      </w:pPr>
+      <w:r>
+        <w:rPr>
+          <w:rFonts w:hint="eastAsia"/>
+        </w:rPr>
         <w:t>これで、</w:t>
       </w:r>
       <w:r>
@@ -4017,14 +4030,7 @@
         <w:rPr>
           <w:rFonts w:hint="eastAsia"/>
         </w:rPr>
-        <w:t>“プロジェクトの下の”Controllers“フォルダーを右クリックし、”追加“→”コントローラ</w:t>
-      </w:r>
-      <w:r>
-        <w:rPr>
-          <w:rFonts w:hint="eastAsia"/>
-        </w:rPr>
-        <w:lastRenderedPageBreak/>
-        <w:t>を追加“を選択します。</w:t>
+        <w:t>“プロジェクトの下の”Controllers“フォルダーを右クリックし、”追加“→”コントローラを追加“を選択します。</w:t>
       </w:r>
     </w:p>
     <w:p>
@@ -4492,6 +4498,7 @@
         <w:rPr>
           <w:rFonts w:hint="eastAsia"/>
         </w:rPr>
+        <w:lastRenderedPageBreak/>
         <w:t>Web アプリの公開</w:t>
       </w:r>
     </w:p>
@@ -4518,7 +4525,6 @@
         <w:rPr>
           <w:rFonts w:hint="eastAsia"/>
         </w:rPr>
-        <w:lastRenderedPageBreak/>
         <w:t>ソリューションエクスプローラーで、“</w:t>
       </w:r>
       <w:r>
@@ -4653,7 +4659,7 @@
         <w:pStyle w:val="2"/>
         <w:spacing w:after="120"/>
       </w:pPr>
-      <w:bookmarkStart w:id="16" w:name="_Toc410060092"/>
+      <w:bookmarkStart w:id="16" w:name="_Toc416034248"/>
       <w:r>
         <w:rPr>
           <w:rFonts w:hint="eastAsia"/>
@@ -7417,7 +7423,7 @@
         <w:pStyle w:val="2"/>
         <w:spacing w:after="120"/>
       </w:pPr>
-      <w:bookmarkStart w:id="18" w:name="_Toc410060093"/>
+      <w:bookmarkStart w:id="18" w:name="_Toc416034249"/>
       <w:r>
         <w:rPr>
           <w:rFonts w:hint="eastAsia"/>
@@ -9380,7 +9386,7 @@
                 </w14:shadow>
               </w:rPr>
             </w:pPr>
-            <w:bookmarkStart w:id="34" w:name="_Toc410060094"/>
+            <w:bookmarkStart w:id="34" w:name="_Toc416034250"/>
             <w:r>
               <w:rPr>
                 <w:rFonts w:ascii="メイリオ" w:eastAsia="メイリオ" w:hAnsi="メイリオ" w:cs="Arial" w:hint="eastAsia"/>
@@ -9627,7 +9633,7 @@
       <w:bookmarkStart w:id="37" w:name="_Toc381176957"/>
       <w:bookmarkStart w:id="38" w:name="_Toc381177005"/>
       <w:bookmarkStart w:id="39" w:name="_Toc381177050"/>
-      <w:bookmarkStart w:id="40" w:name="_Toc410060095"/>
+      <w:bookmarkStart w:id="40" w:name="_Toc416034251"/>
       <w:bookmarkEnd w:id="35"/>
       <w:bookmarkEnd w:id="36"/>
       <w:bookmarkEnd w:id="37"/>
@@ -10152,7 +10158,7 @@
         <w:pStyle w:val="2"/>
         <w:spacing w:after="120"/>
       </w:pPr>
-      <w:bookmarkStart w:id="41" w:name="_Toc410060096"/>
+      <w:bookmarkStart w:id="41" w:name="_Toc416034252"/>
       <w:r>
         <w:rPr>
           <w:rFonts w:hint="eastAsia"/>
@@ -11969,7 +11975,7 @@
         <w:pStyle w:val="2"/>
         <w:spacing w:after="120"/>
       </w:pPr>
-      <w:bookmarkStart w:id="42" w:name="_Toc410060097"/>
+      <w:bookmarkStart w:id="42" w:name="_Toc416034253"/>
       <w:r>
         <w:rPr>
           <w:rFonts w:hint="eastAsia"/>
@@ -12388,7 +12394,7 @@
 <w:numbering xmlns:wpc="http://schemas.microsoft.com/office/word/2010/wordprocessingCanvas" xmlns:mc="http://schemas.openxmlformats.org/markup-compatibility/2006" xmlns:o="urn:schemas-microsoft-com:office:office" xmlns:r="http://schemas.openxmlformats.org/officeDocument/2006/relationships" xmlns:m="http://schemas.openxmlformats.org/officeDocument/2006/math" xmlns:v="urn:schemas-microsoft-com:vml" xmlns:wp14="http://schemas.microsoft.com/office/word/2010/wordprocessingDrawing" xmlns:wp="http://schemas.openxmlformats.org/drawingml/2006/wordprocessingDrawing" xmlns:w10="urn:schemas-microsoft-com:office:word" xmlns:w="http://schemas.openxmlformats.org/wordprocessingml/2006/main" xmlns:w14="http://schemas.microsoft.com/office/word/2010/wordml" xmlns:w15="http://schemas.microsoft.com/office/word/2012/wordml" xmlns:wpg="http://schemas.microsoft.com/office/word/2010/wordprocessingGroup" xmlns:wpi="http://schemas.microsoft.com/office/word/2010/wordprocessingInk" xmlns:wne="http://schemas.microsoft.com/office/word/2006/wordml" xmlns:wps="http://schemas.microsoft.com/office/word/2010/wordprocessingShape" mc:Ignorable="w14 w15 wp14">
   <w:numPicBullet w:numPicBulletId="0">
     <w:pict>
-      <v:shapetype w14:anchorId="6C2046C0" id="_x0000_t75" coordsize="21600,21600" o:spt="75" o:preferrelative="t" path="m@4@5l@4@11@9@11@9@5xe" filled="f" stroked="f">
+      <v:shapetype id="_x0000_t75" coordsize="21600,21600" o:spt="75" o:preferrelative="t" path="m@4@5l@4@11@9@11@9@5xe" filled="f" stroked="f">
         <v:stroke joinstyle="miter"/>
         <v:formulas>
           <v:f eqn="if lineDrawn pixelLineWidth 0"/>
@@ -12407,7 +12413,7 @@
         <v:path o:extrusionok="f" gradientshapeok="t" o:connecttype="rect"/>
         <o:lock v:ext="edit" aspectratio="t"/>
       </v:shapetype>
-      <v:shape id="_x0000_i1031" type="#_x0000_t75" style="width:11.5pt;height:11.5pt" o:bullet="t">
+      <v:shape id="_x0000_i1027" type="#_x0000_t75" style="width:11.5pt;height:11.5pt" o:bullet="t">
         <v:imagedata r:id="rId1" o:title="BD15057_"/>
       </v:shape>
     </w:pict>
@@ -23894,6 +23900,15 @@
 </file>
 
 <file path=customXml/item1.xml><?xml version="1.0" encoding="utf-8"?>
+<?mso-contentType ?>
+<FormTemplates xmlns="http://schemas.microsoft.com/sharepoint/v3/contenttype/forms">
+  <Display>DocumentLibraryForm</Display>
+  <Edit>DocumentLibraryForm</Edit>
+  <New>DocumentLibraryForm</New>
+</FormTemplates>
+</file>
+
+<file path=customXml/item2.xml><?xml version="1.0" encoding="utf-8"?>
 <ct:contentTypeSchema xmlns:ct="http://schemas.microsoft.com/office/2006/metadata/contentType" xmlns:ma="http://schemas.microsoft.com/office/2006/metadata/properties/metaAttributes" ct:_="" ma:_="" ma:contentTypeName="ドキュメント" ma:contentTypeID="0x010100E38A69EF18966B4B9A06C81B163D71DC" ma:contentTypeVersion="1" ma:contentTypeDescription="新しいドキュメントを作成します。" ma:contentTypeScope="" ma:versionID="759fe6db5945cac57b4698be3c41649c">
   <xsd:schema xmlns:xsd="http://www.w3.org/2001/XMLSchema" xmlns:xs="http://www.w3.org/2001/XMLSchema" xmlns:p="http://schemas.microsoft.com/office/2006/metadata/properties" xmlns:ns2="337d9d00-64c5-40c2-b619-6b9014b9795b" targetNamespace="http://schemas.microsoft.com/office/2006/metadata/properties" ma:root="true" ma:fieldsID="70be561798124aee34105dedf1e2d455" ns2:_="">
     <xsd:import namespace="337d9d00-64c5-40c2-b619-6b9014b9795b"/>
@@ -24033,15 +24048,6 @@
 </ct:contentTypeSchema>
 </file>
 
-<file path=customXml/item2.xml><?xml version="1.0" encoding="utf-8"?>
-<?mso-contentType ?>
-<FormTemplates xmlns="http://schemas.microsoft.com/sharepoint/v3/contenttype/forms">
-  <Display>DocumentLibraryForm</Display>
-  <Edit>DocumentLibraryForm</Edit>
-  <New>DocumentLibraryForm</New>
-</FormTemplates>
-</file>
-
 <file path=customXml/item3.xml><?xml version="1.0" encoding="utf-8"?>
 <p:properties xmlns:p="http://schemas.microsoft.com/office/2006/metadata/properties" xmlns:xsi="http://www.w3.org/2001/XMLSchema-instance" xmlns:pc="http://schemas.microsoft.com/office/infopath/2007/PartnerControls">
   <documentManagement>
@@ -24061,6 +24067,14 @@
 </file>
 
 <file path=customXml/itemProps1.xml><?xml version="1.0" encoding="utf-8"?>
+<ds:datastoreItem xmlns:ds="http://schemas.openxmlformats.org/officeDocument/2006/customXml" ds:itemID="{90BB17A8-96C6-42A8-9ACA-80C580D687B9}">
+  <ds:schemaRefs>
+    <ds:schemaRef ds:uri="http://schemas.microsoft.com/sharepoint/v3/contenttype/forms"/>
+  </ds:schemaRefs>
+</ds:datastoreItem>
+</file>
+
+<file path=customXml/itemProps2.xml><?xml version="1.0" encoding="utf-8"?>
 <ds:datastoreItem xmlns:ds="http://schemas.openxmlformats.org/officeDocument/2006/customXml" ds:itemID="{AA83D4AC-BA24-4890-B9F4-0BECB077D9C4}">
   <ds:schemaRefs>
     <ds:schemaRef ds:uri="http://schemas.microsoft.com/office/2006/metadata/contentType"/>
@@ -24078,14 +24092,6 @@
 </ds:datastoreItem>
 </file>
 
-<file path=customXml/itemProps2.xml><?xml version="1.0" encoding="utf-8"?>
-<ds:datastoreItem xmlns:ds="http://schemas.openxmlformats.org/officeDocument/2006/customXml" ds:itemID="{90BB17A8-96C6-42A8-9ACA-80C580D687B9}">
-  <ds:schemaRefs>
-    <ds:schemaRef ds:uri="http://schemas.microsoft.com/sharepoint/v3/contenttype/forms"/>
-  </ds:schemaRefs>
-</ds:datastoreItem>
-</file>
-
 <file path=customXml/itemProps3.xml><?xml version="1.0" encoding="utf-8"?>
 <ds:datastoreItem xmlns:ds="http://schemas.openxmlformats.org/officeDocument/2006/customXml" ds:itemID="{21D94AAA-5C5E-4D2C-BB1F-7713446471A1}">
   <ds:schemaRefs>
@@ -24097,7 +24103,7 @@
 </file>
 
 <file path=customXml/itemProps4.xml><?xml version="1.0" encoding="utf-8"?>
-<ds:datastoreItem xmlns:ds="http://schemas.openxmlformats.org/officeDocument/2006/customXml" ds:itemID="{01B34815-79EA-49D6-8501-A3CF509314AD}">
+<ds:datastoreItem xmlns:ds="http://schemas.openxmlformats.org/officeDocument/2006/customXml" ds:itemID="{45D25AEF-DD1A-423F-8355-D4B9FD7EA986}">
   <ds:schemaRefs>
     <ds:schemaRef ds:uri="http://schemas.openxmlformats.org/officeDocument/2006/bibliography"/>
   </ds:schemaRefs>

</xml_diff>